<commit_message>
22/8/2024 - Finalise week 3 - portfolio
</commit_message>
<xml_diff>
--- a/Studios/Portfolio - Week 3.docx
+++ b/Studios/Portfolio - Week 3.docx
@@ -65,7 +65,7 @@
       </w:r>
     </w:p>
     <w:p>
-      <w:hyperlink r:id="rId5" w:history="1">
+      <w:hyperlink r:id="rId5" w:anchor="scrollTo=SEbnURRJnRg1" w:history="1">
         <w:r>
           <w:rPr>
             <w:rStyle w:val="Hyperlink"/>
@@ -864,9 +864,21 @@
         <w:rPr>
           <w:lang w:val="vi-VN"/>
         </w:rPr>
-        <w:t xml:space="preserve">Here is the link of code (Notebook) for my solution: </w:t>
-      </w:r>
-      <w:hyperlink r:id="rId6" w:history="1">
+        <w:t>Here is the link of code (Notebook) for my solution</w:t>
+      </w:r>
+      <w:r>
+        <w:rPr>
+          <w:lang w:val="vi-VN"/>
+        </w:rPr>
+        <w:t xml:space="preserve"> of this week portfolio</w:t>
+      </w:r>
+      <w:r>
+        <w:rPr>
+          <w:lang w:val="vi-VN"/>
+        </w:rPr>
+        <w:t xml:space="preserve">: </w:t>
+      </w:r>
+      <w:hyperlink r:id="rId6" w:anchor="scrollTo=Kqe6OD8Yz-Bz" w:history="1">
         <w:r>
           <w:rPr>
             <w:rStyle w:val="Hyperlink"/>
@@ -992,6 +1004,7 @@
       </w:pPr>
       <w:r>
         <w:rPr>
+          <w:noProof/>
           <w:lang w:val="vi-VN"/>
         </w:rPr>
         <w:drawing>
@@ -1129,6 +1142,7 @@
       </w:pPr>
       <w:r>
         <w:rPr>
+          <w:noProof/>
           <w:lang w:val="vi-VN"/>
         </w:rPr>
         <w:drawing>
@@ -1177,6 +1191,7 @@
       </w:pPr>
       <w:r>
         <w:rPr>
+          <w:noProof/>
           <w:lang w:val="vi-VN"/>
         </w:rPr>
         <w:drawing>
@@ -1249,6 +1264,21 @@
         </w:rPr>
         <w:t xml:space="preserve">Link for this data: </w:t>
       </w:r>
+      <w:hyperlink r:id="rId10" w:history="1">
+        <w:r>
+          <w:rPr>
+            <w:rStyle w:val="Hyperlink"/>
+            <w:lang w:val="vi-VN"/>
+          </w:rPr>
+          <w:t>https://github.com/trungkiennguyen22082004/COS40007_Artificial_Intelligence_for_Engineering/blob/main/Studios/Studio%203/ampc2/combined_data.csv</w:t>
+        </w:r>
+      </w:hyperlink>
+      <w:r>
+        <w:rPr>
+          <w:lang w:val="vi-VN"/>
+        </w:rPr>
+        <w:t xml:space="preserve"> </w:t>
+      </w:r>
     </w:p>
     <w:p>
       <w:pPr>
@@ -1384,7 +1414,6 @@
         <w:rPr>
           <w:lang w:val="vi-VN"/>
         </w:rPr>
-        <w:lastRenderedPageBreak/>
         <w:t>After combining all data, I filter</w:t>
       </w:r>
       <w:r>
@@ -1423,6 +1452,7 @@
       </w:pPr>
       <w:r>
         <w:rPr>
+          <w:noProof/>
           <w:lang w:val="vi-VN"/>
         </w:rPr>
         <w:drawing>
@@ -1441,7 +1471,7 @@
                     <pic:cNvPicPr/>
                   </pic:nvPicPr>
                   <pic:blipFill>
-                    <a:blip r:embed="rId10"/>
+                    <a:blip r:embed="rId11"/>
                     <a:stretch>
                       <a:fillRect/>
                     </a:stretch>
@@ -1479,6 +1509,21 @@
         </w:rPr>
         <w:t xml:space="preserve">Link for this data: </w:t>
       </w:r>
+      <w:hyperlink r:id="rId12" w:history="1">
+        <w:r>
+          <w:rPr>
+            <w:rStyle w:val="Hyperlink"/>
+            <w:lang w:val="vi-VN"/>
+          </w:rPr>
+          <w:t>https://github.com/trungkiennguyen22082004/COS40007_Artificial_Intelligence_for_Engineering/blob/main/Studios/Studio%203/ampc2/specific_data_ending_2.csv</w:t>
+        </w:r>
+      </w:hyperlink>
+      <w:r>
+        <w:rPr>
+          <w:lang w:val="vi-VN"/>
+        </w:rPr>
+        <w:t xml:space="preserve"> </w:t>
+      </w:r>
     </w:p>
     <w:p>
       <w:pPr>
@@ -1530,6 +1575,7 @@
       </w:pPr>
       <w:r>
         <w:rPr>
+          <w:noProof/>
           <w:lang w:val="vi-VN"/>
         </w:rPr>
         <w:drawing>
@@ -1548,7 +1594,7 @@
                     <pic:cNvPicPr/>
                   </pic:nvPicPr>
                   <pic:blipFill>
-                    <a:blip r:embed="rId11"/>
+                    <a:blip r:embed="rId13"/>
                     <a:stretch>
                       <a:fillRect/>
                     </a:stretch>
@@ -1671,6 +1717,7 @@
       <w:r>
         <w:rPr>
           <w:rFonts w:cstheme="minorHAnsi"/>
+          <w:noProof/>
           <w:lang w:val="vi-VN"/>
         </w:rPr>
         <w:lastRenderedPageBreak/>
@@ -1690,7 +1737,7 @@
                     <pic:cNvPicPr/>
                   </pic:nvPicPr>
                   <pic:blipFill>
-                    <a:blip r:embed="rId12"/>
+                    <a:blip r:embed="rId14"/>
                     <a:stretch>
                       <a:fillRect/>
                     </a:stretch>
@@ -1738,13 +1785,45 @@
         </w:rPr>
         <w:t xml:space="preserve">Link to this data with compisited columns: </w:t>
       </w:r>
-    </w:p>
-    <w:p>
-      <w:pPr>
+      <w:r>
         <w:rPr>
           <w:rFonts w:cstheme="minorHAnsi"/>
           <w:lang w:val="vi-VN"/>
         </w:rPr>
+        <w:t xml:space="preserve"> </w:t>
+      </w:r>
+      <w:hyperlink r:id="rId15" w:history="1">
+        <w:r>
+          <w:rPr>
+            <w:rStyle w:val="Hyperlink"/>
+            <w:rFonts w:cstheme="minorHAnsi"/>
+            <w:lang w:val="vi-VN"/>
+          </w:rPr>
+          <w:t>https://github.com/trungkiennguyen22082004/COS40007_Artificial_Intelligence_for_Engineering/blob/main/Studios/Studio%203/ampc2/specific_data_ending_2_with_composites.csv</w:t>
+        </w:r>
+      </w:hyperlink>
+      <w:r>
+        <w:rPr>
+          <w:rFonts w:cstheme="minorHAnsi"/>
+          <w:lang w:val="vi-VN"/>
+        </w:rPr>
+        <w:t xml:space="preserve"> </w:t>
+      </w:r>
+    </w:p>
+    <w:p>
+      <w:pPr>
+        <w:rPr>
+          <w:rFonts w:cstheme="minorHAnsi"/>
+          <w:lang w:val="vi-VN"/>
+        </w:rPr>
+      </w:pPr>
+    </w:p>
+    <w:p>
+      <w:pPr>
+        <w:rPr>
+          <w:rFonts w:cstheme="minorHAnsi"/>
+          <w:lang w:val="vi-VN"/>
+        </w:rPr>
       </w:pPr>
     </w:p>
     <w:p>
@@ -1758,6 +1837,7 @@
         <w:rPr>
           <w:lang w:val="vi-VN"/>
         </w:rPr>
+        <w:lastRenderedPageBreak/>
         <w:t>Data pre-processing</w:t>
       </w:r>
     </w:p>
@@ -1808,7 +1888,6 @@
         <w:rPr>
           <w:lang w:val="vi-VN"/>
         </w:rPr>
-        <w:lastRenderedPageBreak/>
         <w:t>Calcu</w:t>
       </w:r>
       <w:r>
@@ -1942,18 +2021,20 @@
     <w:p>
       <w:pPr>
         <w:ind w:firstLine="360"/>
-        <w:rPr>
-          <w:lang w:val="vi-VN"/>
-        </w:rPr>
-      </w:pPr>
-      <w:r>
-        <w:rPr>
+        <w:jc w:val="center"/>
+        <w:rPr>
+          <w:lang w:val="vi-VN"/>
+        </w:rPr>
+      </w:pPr>
+      <w:r>
+        <w:rPr>
+          <w:noProof/>
           <w:lang w:val="vi-VN"/>
         </w:rPr>
         <w:drawing>
-          <wp:inline distT="0" distB="0" distL="0" distR="0" wp14:anchorId="2BD4AAE1" wp14:editId="796148C0">
-            <wp:extent cx="4107681" cy="5158740"/>
-            <wp:effectExtent l="0" t="0" r="7620" b="3810"/>
+          <wp:inline distT="0" distB="0" distL="0" distR="0" wp14:anchorId="2BD4AAE1" wp14:editId="7DA01944">
+            <wp:extent cx="3482340" cy="4373388"/>
+            <wp:effectExtent l="0" t="0" r="3810" b="8255"/>
             <wp:docPr id="1488158213" name="Picture 1"/>
             <wp:cNvGraphicFramePr>
               <a:graphicFrameLocks xmlns:a="http://schemas.openxmlformats.org/drawingml/2006/main" noChangeAspect="1"/>
@@ -1966,7 +2047,7 @@
                     <pic:cNvPicPr/>
                   </pic:nvPicPr>
                   <pic:blipFill>
-                    <a:blip r:embed="rId13"/>
+                    <a:blip r:embed="rId16"/>
                     <a:stretch>
                       <a:fillRect/>
                     </a:stretch>
@@ -1974,7 +2055,7 @@
                   <pic:spPr>
                     <a:xfrm>
                       <a:off x="0" y="0"/>
-                      <a:ext cx="4112473" cy="5164758"/>
+                      <a:ext cx="3494588" cy="4388771"/>
                     </a:xfrm>
                     <a:prstGeom prst="rect">
                       <a:avLst/>
@@ -2002,8 +2083,24 @@
         <w:rPr>
           <w:lang w:val="vi-VN"/>
         </w:rPr>
+        <w:lastRenderedPageBreak/>
         <w:t xml:space="preserve">Link to this dataframe: </w:t>
       </w:r>
+      <w:hyperlink r:id="rId17" w:history="1">
+        <w:r>
+          <w:rPr>
+            <w:rStyle w:val="Hyperlink"/>
+            <w:lang w:val="vi-VN"/>
+          </w:rPr>
+          <w:t>https://github.com/trungkiennguyen22082004/COS40007_Artificial_Intelligence_for_Engineering/blob/main/Studios/Studio%203/ampc2/processed_features_per_minute.csv</w:t>
+        </w:r>
+      </w:hyperlink>
+      <w:r>
+        <w:rPr>
+          <w:lang w:val="vi-VN"/>
+        </w:rPr>
+        <w:t xml:space="preserve"> </w:t>
+      </w:r>
     </w:p>
     <w:p>
       <w:pPr>
@@ -2016,17 +2113,19 @@
         <w:rPr>
           <w:lang w:val="vi-VN"/>
         </w:rPr>
-        <w:lastRenderedPageBreak/>
         <w:t>Training:</w:t>
       </w:r>
     </w:p>
-    <w:p>
-      <w:pPr>
-        <w:rPr>
-          <w:lang w:val="vi-VN"/>
-        </w:rPr>
-      </w:pPr>
-    </w:p>
+    <w:p/>
+    <w:p>
+      <w:pPr>
+        <w:pStyle w:val="Heading3"/>
+      </w:pPr>
+      <w:r>
+        <w:t>Different scenarios for SVM</w:t>
+      </w:r>
+    </w:p>
+    <w:p/>
     <w:p>
       <w:pPr>
         <w:rPr>
@@ -2333,11 +2432,9 @@
             <w:tcW w:w="2476" w:type="dxa"/>
           </w:tcPr>
           <w:p>
-            <w:pPr>
-              <w:rPr>
-                <w:lang w:val="vi-VN"/>
-              </w:rPr>
-            </w:pPr>
+            <w:r>
+              <w:t>66.93%</w:t>
+            </w:r>
           </w:p>
         </w:tc>
         <w:tc>
@@ -2345,11 +2442,9 @@
             <w:tcW w:w="2234" w:type="dxa"/>
           </w:tcPr>
           <w:p>
-            <w:pPr>
-              <w:rPr>
-                <w:lang w:val="vi-VN"/>
-              </w:rPr>
-            </w:pPr>
+            <w:r>
+              <w:t>66.96%</w:t>
+            </w:r>
           </w:p>
         </w:tc>
       </w:tr>
@@ -2376,11 +2471,9 @@
             <w:tcW w:w="2476" w:type="dxa"/>
           </w:tcPr>
           <w:p>
-            <w:pPr>
-              <w:rPr>
-                <w:lang w:val="vi-VN"/>
-              </w:rPr>
-            </w:pPr>
+            <w:r>
+              <w:t>100%</w:t>
+            </w:r>
           </w:p>
         </w:tc>
         <w:tc>
@@ -2388,11 +2481,9 @@
             <w:tcW w:w="2234" w:type="dxa"/>
           </w:tcPr>
           <w:p>
-            <w:pPr>
-              <w:rPr>
-                <w:lang w:val="vi-VN"/>
-              </w:rPr>
-            </w:pPr>
+            <w:r>
+              <w:t>100%</w:t>
+            </w:r>
           </w:p>
         </w:tc>
       </w:tr>
@@ -2419,11 +2510,9 @@
             <w:tcW w:w="2476" w:type="dxa"/>
           </w:tcPr>
           <w:p>
-            <w:pPr>
-              <w:rPr>
-                <w:lang w:val="vi-VN"/>
-              </w:rPr>
-            </w:pPr>
+            <w:r>
+              <w:t>66.78%</w:t>
+            </w:r>
           </w:p>
         </w:tc>
         <w:tc>
@@ -2431,19 +2520,115 @@
             <w:tcW w:w="2234" w:type="dxa"/>
           </w:tcPr>
           <w:p>
-            <w:pPr>
-              <w:rPr>
-                <w:lang w:val="vi-VN"/>
-              </w:rPr>
-            </w:pPr>
+            <w:r>
+              <w:t>66.96%</w:t>
+            </w:r>
           </w:p>
         </w:tc>
       </w:tr>
     </w:tbl>
     <w:p>
-      <w:pPr>
-        <w:pStyle w:val="ListParagraph"/>
-      </w:pPr>
+      <w:r>
+        <w:tab/>
+      </w:r>
+    </w:p>
+    <w:p>
+      <w:r>
+        <w:tab/>
+        <w:t xml:space="preserve">To summary, </w:t>
+      </w:r>
+    </w:p>
+    <w:p>
+      <w:pPr>
+        <w:pStyle w:val="ListParagraph"/>
+        <w:numPr>
+          <w:ilvl w:val="2"/>
+          <w:numId w:val="1"/>
+        </w:numPr>
+      </w:pPr>
+      <w:r>
+        <w:t xml:space="preserve">With Hyperparameter Tuning: Achieving a test accuracy of approximately 66.93% and a very similar crossvalidation mean </w:t>
+      </w:r>
+      <w:r>
+        <w:t xml:space="preserve">value </w:t>
+      </w:r>
+      <w:r>
+        <w:t>indicate a consistent performance of the model across different subsets of the data.</w:t>
+      </w:r>
+      <w:r>
+        <w:t xml:space="preserve"> However, this rate may be far from a good accuracy in my opinion (I expected it was &gt;=80%).</w:t>
+      </w:r>
+    </w:p>
+    <w:p>
+      <w:pPr>
+        <w:pStyle w:val="ListParagraph"/>
+        <w:numPr>
+          <w:ilvl w:val="2"/>
+          <w:numId w:val="1"/>
+        </w:numPr>
+      </w:pPr>
+      <w:r>
+        <w:t>With Feature Selection and Hyperparameter Tuning: A perfect score of 100% for both test accuracy and cross-validation mean is remarkable but might indicate</w:t>
+      </w:r>
+      <w:r>
+        <w:t>d</w:t>
+      </w:r>
+      <w:r>
+        <w:t xml:space="preserve"> </w:t>
+      </w:r>
+      <w:r>
+        <w:rPr>
+          <w:b/>
+          <w:bCs/>
+        </w:rPr>
+        <w:t>overfitting</w:t>
+      </w:r>
+      <w:r>
+        <w:t>. So, I would not use this result for the comparison to other models section.</w:t>
+      </w:r>
+    </w:p>
+    <w:p>
+      <w:pPr>
+        <w:pStyle w:val="ListParagraph"/>
+        <w:numPr>
+          <w:ilvl w:val="2"/>
+          <w:numId w:val="1"/>
+        </w:numPr>
+      </w:pPr>
+      <w:r>
+        <w:t>With PCA and Hyperparameter Tuning: The accuracy slightly dips compared to just hyperparameter tuning</w:t>
+      </w:r>
+      <w:r>
+        <w:t xml:space="preserve"> (the first scenario)</w:t>
+      </w:r>
+      <w:r>
+        <w:t>. This could suggest that the PCA might be discarding some important features that contribute positively to the model's predictive power.</w:t>
+      </w:r>
+      <w:r>
+        <w:t xml:space="preserve"> Nevertheless, overally the model is still a bit weak.</w:t>
+      </w:r>
+    </w:p>
+    <w:p>
+      <w:pPr>
+        <w:ind w:left="720"/>
+      </w:pPr>
+      <w:r>
+        <w:lastRenderedPageBreak/>
+        <w:t>Because of the concern of Overfitting in Scenario 2 – Feature selection andHyperparameter tuning, I am not sure this is the best SVM model for the problem, despite its perfect accuracy. I believe t</w:t>
+      </w:r>
+      <w:r>
+        <w:t>he best option is the SVM with Hyperparameter Tuning Only. It offers a balanced performance, perhaps reflecting the genuine generalisation power of the model independent of any overfitting effects.</w:t>
+      </w:r>
+    </w:p>
+    <w:p/>
+    <w:p/>
+    <w:p>
+      <w:pPr>
+        <w:pStyle w:val="Heading3"/>
+      </w:pPr>
+      <w:r>
+        <w:t>Compare with other classifiers</w:t>
+      </w:r>
     </w:p>
     <w:p>
       <w:pPr>
@@ -2459,6 +2644,36 @@
         </w:rPr>
         <w:t>SGD classifier:</w:t>
       </w:r>
+      <w:r>
+        <w:rPr>
+          <w:lang w:val="vi-VN"/>
+        </w:rPr>
+        <w:t xml:space="preserve"> I have use the </w:t>
+      </w:r>
+      <w:r>
+        <w:rPr>
+          <w:lang w:val="vi-VN"/>
+        </w:rPr>
+        <w:t>SGDClassifier</w:t>
+      </w:r>
+      <w:r>
+        <w:rPr>
+          <w:lang w:val="vi-VN"/>
+        </w:rPr>
+        <w:t xml:space="preserve"> class from </w:t>
+      </w:r>
+      <w:r>
+        <w:rPr>
+          <w:lang w:val="vi-VN"/>
+        </w:rPr>
+        <w:t>sklearn.linear_model</w:t>
+      </w:r>
+      <w:r>
+        <w:rPr>
+          <w:lang w:val="vi-VN"/>
+        </w:rPr>
+        <w:t xml:space="preserve"> module</w:t>
+      </w:r>
     </w:p>
     <w:p>
       <w:pPr>
@@ -2480,6 +2695,36 @@
         </w:rPr>
         <w:t>:</w:t>
       </w:r>
+      <w:r>
+        <w:rPr>
+          <w:lang w:val="vi-VN"/>
+        </w:rPr>
+        <w:t xml:space="preserve"> I have used the class </w:t>
+      </w:r>
+      <w:r>
+        <w:rPr>
+          <w:lang w:val="vi-VN"/>
+        </w:rPr>
+        <w:t>RandomForestClassifier</w:t>
+      </w:r>
+      <w:r>
+        <w:rPr>
+          <w:lang w:val="vi-VN"/>
+        </w:rPr>
+        <w:t xml:space="preserve"> from </w:t>
+      </w:r>
+      <w:r>
+        <w:rPr>
+          <w:lang w:val="vi-VN"/>
+        </w:rPr>
+        <w:t>sklearn.ensemble</w:t>
+      </w:r>
+      <w:r>
+        <w:rPr>
+          <w:lang w:val="vi-VN"/>
+        </w:rPr>
+        <w:t xml:space="preserve"> module</w:t>
+      </w:r>
     </w:p>
     <w:p>
       <w:pPr>
@@ -2495,6 +2740,24 @@
         </w:rPr>
         <w:t>MLP classifier:</w:t>
       </w:r>
+      <w:r>
+        <w:rPr>
+          <w:lang w:val="vi-VN"/>
+        </w:rPr>
+        <w:t xml:space="preserve"> I have used the </w:t>
+      </w:r>
+      <w:r>
+        <w:rPr>
+          <w:lang w:val="vi-VN"/>
+        </w:rPr>
+        <w:t>MLPClassifie</w:t>
+      </w:r>
+      <w:r>
+        <w:rPr>
+          <w:lang w:val="vi-VN"/>
+        </w:rPr>
+        <w:t xml:space="preserve"> from sklearn.neural_network moduel</w:t>
+      </w:r>
     </w:p>
     <w:p>
       <w:pPr>
@@ -2513,13 +2776,6 @@
         </w:rPr>
         <w:t>Here is the summary of the best cases using SVM compared to other classifers</w:t>
       </w:r>
-    </w:p>
-    <w:p>
-      <w:pPr>
-        <w:rPr>
-          <w:lang w:val="vi-VN"/>
-        </w:rPr>
-      </w:pPr>
     </w:p>
     <w:tbl>
       <w:tblPr>
@@ -2601,6 +2857,12 @@
               </w:rPr>
               <w:t>Cross Validation</w:t>
             </w:r>
+            <w:r>
+              <w:rPr>
+                <w:lang w:val="vi-VN"/>
+              </w:rPr>
+              <w:t xml:space="preserve"> (mean value)</w:t>
+            </w:r>
           </w:p>
         </w:tc>
       </w:tr>
@@ -2644,11 +2906,9 @@
             <w:tcW w:w="2297" w:type="dxa"/>
           </w:tcPr>
           <w:p>
-            <w:pPr>
-              <w:rPr>
-                <w:lang w:val="vi-VN"/>
-              </w:rPr>
-            </w:pPr>
+            <w:r>
+              <w:t>66.93%</w:t>
+            </w:r>
           </w:p>
         </w:tc>
         <w:tc>
@@ -2656,11 +2916,9 @@
             <w:tcW w:w="2297" w:type="dxa"/>
           </w:tcPr>
           <w:p>
-            <w:pPr>
-              <w:rPr>
-                <w:lang w:val="vi-VN"/>
-              </w:rPr>
-            </w:pPr>
+            <w:r>
+              <w:t>66.96%</w:t>
+            </w:r>
           </w:p>
         </w:tc>
       </w:tr>
@@ -2701,11 +2959,9 @@
             <w:tcW w:w="2297" w:type="dxa"/>
           </w:tcPr>
           <w:p>
-            <w:pPr>
-              <w:rPr>
-                <w:lang w:val="vi-VN"/>
-              </w:rPr>
-            </w:pPr>
+            <w:r>
+              <w:t>99.21%</w:t>
+            </w:r>
           </w:p>
         </w:tc>
         <w:tc>
@@ -2713,11 +2969,12 @@
             <w:tcW w:w="2297" w:type="dxa"/>
           </w:tcPr>
           <w:p>
-            <w:pPr>
-              <w:rPr>
-                <w:lang w:val="vi-VN"/>
-              </w:rPr>
-            </w:pPr>
+            <w:r>
+              <w:t>96.23</w:t>
+            </w:r>
+            <w:r>
+              <w:t>%</w:t>
+            </w:r>
           </w:p>
         </w:tc>
       </w:tr>
@@ -2758,11 +3015,12 @@
             <w:tcW w:w="2297" w:type="dxa"/>
           </w:tcPr>
           <w:p>
-            <w:pPr>
-              <w:rPr>
-                <w:lang w:val="vi-VN"/>
-              </w:rPr>
-            </w:pPr>
+            <w:r>
+              <w:t>100</w:t>
+            </w:r>
+            <w:r>
+              <w:t>%</w:t>
+            </w:r>
           </w:p>
         </w:tc>
         <w:tc>
@@ -2770,11 +3028,12 @@
             <w:tcW w:w="2297" w:type="dxa"/>
           </w:tcPr>
           <w:p>
-            <w:pPr>
-              <w:rPr>
-                <w:lang w:val="vi-VN"/>
-              </w:rPr>
-            </w:pPr>
+            <w:r>
+              <w:t>100</w:t>
+            </w:r>
+            <w:r>
+              <w:t>%</w:t>
+            </w:r>
           </w:p>
         </w:tc>
       </w:tr>
@@ -2815,11 +3074,12 @@
             <w:tcW w:w="2297" w:type="dxa"/>
           </w:tcPr>
           <w:p>
-            <w:pPr>
-              <w:rPr>
-                <w:lang w:val="vi-VN"/>
-              </w:rPr>
-            </w:pPr>
+            <w:r>
+              <w:t>91.46</w:t>
+            </w:r>
+            <w:r>
+              <w:t>%</w:t>
+            </w:r>
           </w:p>
         </w:tc>
         <w:tc>
@@ -2827,11 +3087,12 @@
             <w:tcW w:w="2297" w:type="dxa"/>
           </w:tcPr>
           <w:p>
-            <w:pPr>
-              <w:rPr>
-                <w:lang w:val="vi-VN"/>
-              </w:rPr>
-            </w:pPr>
+            <w:r>
+              <w:t>96.23</w:t>
+            </w:r>
+            <w:r>
+              <w:t>%</w:t>
+            </w:r>
           </w:p>
         </w:tc>
       </w:tr>
@@ -2851,11 +3112,63 @@
       </w:pPr>
     </w:p>
     <w:p>
-      <w:pPr>
-        <w:rPr>
-          <w:lang w:val="vi-VN"/>
-        </w:rPr>
-      </w:pPr>
+      <w:r>
+        <w:t xml:space="preserve">Although the statistics suggest that RandomForest is the best among the listed models, and this is also match with the example in Activity 7, I still have a concern of overfitting. </w:t>
+      </w:r>
+    </w:p>
+    <w:p>
+      <w:r>
+        <w:t>With a test accuracy of 99.21% and cross-validation mean of 96.23%</w:t>
+      </w:r>
+      <w:r>
+        <w:t>, SGD is presented to perform well. Although, c</w:t>
+      </w:r>
+      <w:r>
+        <w:t>ompared to the Random Forest model, it may</w:t>
+      </w:r>
+      <w:r>
+        <w:t>s</w:t>
+      </w:r>
+      <w:r>
+        <w:t xml:space="preserve"> be less </w:t>
+      </w:r>
+      <w:r>
+        <w:t>likely</w:t>
+      </w:r>
+      <w:r>
+        <w:t xml:space="preserve"> to </w:t>
+      </w:r>
+      <w:r>
+        <w:t xml:space="preserve">be </w:t>
+      </w:r>
+      <w:r>
+        <w:t>overfitting and more resilient</w:t>
+      </w:r>
+      <w:r>
+        <w:t xml:space="preserve">, we </w:t>
+      </w:r>
+      <w:r>
+        <w:t xml:space="preserve">should not ignore doubts about its almost </w:t>
+      </w:r>
+      <w:r>
+        <w:t>perfect test accuracy/</w:t>
+      </w:r>
+      <w:r>
+        <w:t>cross-validation mean</w:t>
+      </w:r>
+      <w:r>
+        <w:t>.</w:t>
+      </w:r>
+    </w:p>
+    <w:p>
+      <w:r>
+        <w:t>The SVM models, except for With feature selection and hype parameter tuning, which is considered overfitting, appear to be quite weak when compared to other classifiers. Most likely, the solution to my data processing encountered a problem that was beyond my understanding. Anyway, based on the results I have gathered, I will temporarily say that SVM is the weakest of the four models.</w:t>
+      </w:r>
+    </w:p>
+    <w:p>
+      <w:r>
+        <w:t>Based on the above analysis, along with the fairly reliable accuracy rate/Cross Validation, I assume that the MLP (Multi-layer Perceptron) classifier is the most optimal one.</w:t>
+      </w:r>
     </w:p>
     <w:sectPr>
       <w:pgSz w:w="12240" w:h="15840"/>
@@ -2897,7 +3210,7 @@
         <w:rFonts w:ascii="Courier New" w:hAnsi="Courier New" w:cs="Courier New" w:hint="default"/>
       </w:rPr>
     </w:lvl>
-    <w:lvl w:ilvl="2" w:tplc="04090005" w:tentative="1">
+    <w:lvl w:ilvl="2" w:tplc="04090005">
       <w:start w:val="1"/>
       <w:numFmt w:val="bullet"/>
       <w:lvlText w:val=""/>
@@ -3433,6 +3746,28 @@
       <w:szCs w:val="26"/>
     </w:rPr>
   </w:style>
+  <w:style w:type="paragraph" w:styleId="Heading3">
+    <w:name w:val="heading 3"/>
+    <w:basedOn w:val="Normal"/>
+    <w:next w:val="Normal"/>
+    <w:link w:val="Heading3Char"/>
+    <w:uiPriority w:val="9"/>
+    <w:unhideWhenUsed/>
+    <w:qFormat/>
+    <w:rsid w:val="003D2A78"/>
+    <w:pPr>
+      <w:keepNext/>
+      <w:keepLines/>
+      <w:spacing w:before="40" w:after="0"/>
+      <w:outlineLvl w:val="2"/>
+    </w:pPr>
+    <w:rPr>
+      <w:rFonts w:asciiTheme="majorHAnsi" w:eastAsiaTheme="majorEastAsia" w:hAnsiTheme="majorHAnsi" w:cstheme="majorBidi"/>
+      <w:color w:val="1F3763" w:themeColor="accent1" w:themeShade="7F"/>
+      <w:sz w:val="24"/>
+      <w:szCs w:val="24"/>
+    </w:rPr>
+  </w:style>
   <w:style w:type="character" w:default="1" w:styleId="DefaultParagraphFont">
     <w:name w:val="Default Paragraph Font"/>
     <w:uiPriority w:val="1"/>
@@ -3537,6 +3872,19 @@
       <w:ind w:left="720"/>
       <w:contextualSpacing/>
     </w:pPr>
+  </w:style>
+  <w:style w:type="character" w:customStyle="1" w:styleId="Heading3Char">
+    <w:name w:val="Heading 3 Char"/>
+    <w:basedOn w:val="DefaultParagraphFont"/>
+    <w:link w:val="Heading3"/>
+    <w:uiPriority w:val="9"/>
+    <w:rsid w:val="003D2A78"/>
+    <w:rPr>
+      <w:rFonts w:asciiTheme="majorHAnsi" w:eastAsiaTheme="majorEastAsia" w:hAnsiTheme="majorHAnsi" w:cstheme="majorBidi"/>
+      <w:color w:val="1F3763" w:themeColor="accent1" w:themeShade="7F"/>
+      <w:sz w:val="24"/>
+      <w:szCs w:val="24"/>
+    </w:rPr>
   </w:style>
 </w:styles>
 </file>

</xml_diff>